<commit_message>
Model Eval update und Daily Scrum
</commit_message>
<xml_diff>
--- a/Informations and Research/Model_Evaluation.docx
+++ b/Informations and Research/Model_Evaluation.docx
@@ -406,39 +406,6 @@
           <w:lang w:val="en-US"/>
         </w:rPr>
       </w:pPr>
-    </w:p>
-    <w:p>
-      <w:pPr>
-        <w:rPr>
-          <w:lang w:val="en-US"/>
-        </w:rPr>
-      </w:pPr>
-      <w:r>
-        <w:rPr>
-          <w:lang w:val="en-US"/>
-        </w:rPr>
-        <w:t xml:space="preserve">Evaluate Model: </w:t>
-      </w:r>
-    </w:p>
-    <w:p>
-      <w:pPr>
-        <w:rPr>
-          <w:lang w:val="en-US"/>
-        </w:rPr>
-      </w:pPr>
-      <w:r>
-        <w:rPr>
-          <w:lang w:val="en-US"/>
-        </w:rPr>
-        <w:tab/>
-      </w:r>
-      <w:r>
-        <w:rPr>
-          <w:lang w:val="en-US"/>
-        </w:rPr>
-        <w:tab/>
-        <w:t>Accuracy, Precision, Recall, F1 Score, AUC (area under curve, higher is better), Threshold, true positive, true negative, false positive, false negative</w:t>
-      </w:r>
       <w:bookmarkStart w:id="0" w:name="_GoBack"/>
       <w:bookmarkEnd w:id="0"/>
     </w:p>

</xml_diff>